<commit_message>
knitted new markdown doc
</commit_message>
<xml_diff>
--- a/2021-02-08 TA Log/2021-02-08-TA-Log.docx
+++ b/2021-02-08 TA Log/2021-02-08-TA-Log.docx
@@ -2405,7 +2405,32 @@
         <w:pStyle w:val="FirstParagraph"/>
       </w:pPr>
       <w:r>
-        <w:t xml:space="preserve">(Factor variables are stored as integer codes–not numeric value–to create levels (e.g., responses ranging from 10 to 12 are three levels). Convert to character and then numeric.)</w:t>
+        <w:t xml:space="preserve">(Factor variables are stored as integer codes–not numeric value–to create levels (e.g., responses ranging from 10 to 12 are three levels). (</w:t>
+      </w:r>
+      <w:hyperlink r:id="rId28">
+        <w:r>
+          <w:rPr>
+            <w:rStyle w:val="Hyperlink"/>
+          </w:rPr>
+          <w:t xml:space="preserve">https://stackoverflow.com/questions/6328771/changing-values-when-converting-column-type-to-numeric</w:t>
+        </w:r>
+      </w:hyperlink>
+      <w:r>
+        <w:t xml:space="preserve">;</w:t>
+      </w:r>
+      <w:r>
+        <w:t xml:space="preserve"> </w:t>
+      </w:r>
+      <w:hyperlink r:id="rId29">
+        <w:r>
+          <w:rPr>
+            <w:rStyle w:val="Hyperlink"/>
+          </w:rPr>
+          <w:t xml:space="preserve">https://www.geeksforgeeks.org/convert-factor-to-numeric-and-numeric-to-factor-in-r-programming/</w:t>
+        </w:r>
+      </w:hyperlink>
+      <w:r>
+        <w:t xml:space="preserve">) Convert to character and then numeric.)</w:t>
       </w:r>
     </w:p>
     <w:p>
@@ -2646,11 +2671,11 @@
       <w:pPr>
         <w:pStyle w:val="Heading1"/>
       </w:pPr>
-      <w:bookmarkStart w:id="28" w:name="subset-data-by-date-ranges-e.g.-quarters"/>
+      <w:bookmarkStart w:id="30" w:name="subset-data-by-date-ranges-e.g.-quarters"/>
       <w:r>
         <w:t xml:space="preserve">4. Subset data by date ranges (e.g., quarters)</w:t>
       </w:r>
-      <w:bookmarkEnd w:id="28"/>
+      <w:bookmarkEnd w:id="30"/>
     </w:p>
     <w:p>
       <w:pPr>
@@ -2660,7 +2685,7 @@
         <w:rPr>
           <w:rStyle w:val="CommentTok"/>
         </w:rPr>
-        <w:t xml:space="preserve"># Convert column/variable to "date" class (%m = 2-digit month; %d = 2-digit day; %[capital]Y = 4-digit year)</w:t>
+        <w:t xml:space="preserve"># Convert column/variable to "date" class (%m = 2-digit month; %d = 2-digit day; %[capital]Y = 4-digit year)(https://www.statmethods.net/input/dates.html; https://www.statology.org/subset-by-date-range-in-r/)</w:t>
       </w:r>
       <w:r>
         <w:br/>
@@ -2970,6 +2995,15 @@
       <w:pPr>
         <w:pStyle w:val="SourceCode"/>
       </w:pPr>
+      <w:r>
+        <w:rPr>
+          <w:rStyle w:val="CommentTok"/>
+        </w:rPr>
+        <w:t xml:space="preserve"># https://www.datasciencemadesimple.com/sum-function-in-r/</w:t>
+      </w:r>
+      <w:r>
+        <w:br/>
+      </w:r>
       <w:r>
         <w:rPr>
           <w:rStyle w:val="KeywordTok"/>

</xml_diff>